<commit_message>
Versão tópico 3 - Utilização prática (Atualizado)
</commit_message>
<xml_diff>
--- a/Resumo/Resumo_Virt.docx
+++ b/Resumo/Resumo_Virt.docx
@@ -355,12 +355,77 @@
         </w:rPr>
         <w:lastRenderedPageBreak/>
         <w:tab/>
-      </w:r>
-      <w:r>
-        <w:rPr>
-          <w:rFonts w:ascii="Arial" w:eastAsia="Arial" w:hAnsi="Arial" w:cs="Arial"/>
-        </w:rPr>
-        <w:t>Este documento se destina a descrever o artigo “Virtualização – Conceitos e Aplicações” escrito por Eliésio Parkuts, Saulo Muzzolon Dufech e Regiane Orlovski.</w:t>
+        <w:t xml:space="preserve">Este documento se destina a descrever o artigo “Virtualização – Conceitos e Aplicações” escrito por </w:t>
+      </w:r>
+      <w:proofErr w:type="spellStart"/>
+      <w:r>
+        <w:rPr>
+          <w:rFonts w:ascii="Arial" w:eastAsia="Arial" w:hAnsi="Arial" w:cs="Arial"/>
+        </w:rPr>
+        <w:t>Eliésio</w:t>
+      </w:r>
+      <w:proofErr w:type="spellEnd"/>
+      <w:r>
+        <w:rPr>
+          <w:rFonts w:ascii="Arial" w:eastAsia="Arial" w:hAnsi="Arial" w:cs="Arial"/>
+        </w:rPr>
+        <w:t xml:space="preserve"> </w:t>
+      </w:r>
+      <w:proofErr w:type="spellStart"/>
+      <w:r>
+        <w:rPr>
+          <w:rFonts w:ascii="Arial" w:eastAsia="Arial" w:hAnsi="Arial" w:cs="Arial"/>
+        </w:rPr>
+        <w:t>Parkuts</w:t>
+      </w:r>
+      <w:proofErr w:type="spellEnd"/>
+      <w:r>
+        <w:rPr>
+          <w:rFonts w:ascii="Arial" w:eastAsia="Arial" w:hAnsi="Arial" w:cs="Arial"/>
+        </w:rPr>
+        <w:t xml:space="preserve">, Saulo </w:t>
+      </w:r>
+      <w:proofErr w:type="spellStart"/>
+      <w:r>
+        <w:rPr>
+          <w:rFonts w:ascii="Arial" w:eastAsia="Arial" w:hAnsi="Arial" w:cs="Arial"/>
+        </w:rPr>
+        <w:t>Muzzolon</w:t>
+      </w:r>
+      <w:proofErr w:type="spellEnd"/>
+      <w:r>
+        <w:rPr>
+          <w:rFonts w:ascii="Arial" w:eastAsia="Arial" w:hAnsi="Arial" w:cs="Arial"/>
+        </w:rPr>
+        <w:t xml:space="preserve"> </w:t>
+      </w:r>
+      <w:proofErr w:type="spellStart"/>
+      <w:r>
+        <w:rPr>
+          <w:rFonts w:ascii="Arial" w:eastAsia="Arial" w:hAnsi="Arial" w:cs="Arial"/>
+        </w:rPr>
+        <w:t>Dufech</w:t>
+      </w:r>
+      <w:proofErr w:type="spellEnd"/>
+      <w:r>
+        <w:rPr>
+          <w:rFonts w:ascii="Arial" w:eastAsia="Arial" w:hAnsi="Arial" w:cs="Arial"/>
+        </w:rPr>
+        <w:t xml:space="preserve"> e Regiane </w:t>
+      </w:r>
+      <w:proofErr w:type="spellStart"/>
+      <w:r>
+        <w:rPr>
+          <w:rFonts w:ascii="Arial" w:eastAsia="Arial" w:hAnsi="Arial" w:cs="Arial"/>
+        </w:rPr>
+        <w:t>Orlovski</w:t>
+      </w:r>
+      <w:proofErr w:type="spellEnd"/>
+      <w:r>
+        <w:rPr>
+          <w:rFonts w:ascii="Arial" w:eastAsia="Arial" w:hAnsi="Arial" w:cs="Arial"/>
+        </w:rPr>
+        <w:t>.</w:t>
       </w:r>
     </w:p>
     <w:p>
@@ -385,13 +450,7 @@
           <w:rFonts w:ascii="Arial" w:eastAsia="Arial" w:hAnsi="Arial" w:cs="Arial"/>
         </w:rPr>
         <w:tab/>
-        <w:t>O artigo demonstra conceitos básicos de virtualização, suas aplicações, e exemplos de ferramen</w:t>
-      </w:r>
-      <w:r>
-        <w:rPr>
-          <w:rFonts w:ascii="Arial" w:eastAsia="Arial" w:hAnsi="Arial" w:cs="Arial"/>
-        </w:rPr>
-        <w:t xml:space="preserve">tas. Os autores começam descrevendo o contexto histórico e mostram sua evolução ao longo dos anos, tanto do aspecto de software quanto de hardware, relacionados à virtualização. Eles descrevem também a evolução das ferramentas utilizadas no mercado. </w:t>
+        <w:t xml:space="preserve">O artigo demonstra conceitos básicos de virtualização, suas aplicações, e exemplos de ferramentas. Os autores começam descrevendo o contexto histórico e mostram sua evolução ao longo dos anos, tanto do aspecto de software quanto de hardware, relacionados à virtualização. Eles descrevem também a evolução das ferramentas utilizadas no mercado. </w:t>
       </w:r>
     </w:p>
     <w:p>
@@ -416,39 +475,43 @@
           <w:rFonts w:ascii="Arial" w:eastAsia="Arial" w:hAnsi="Arial" w:cs="Arial"/>
         </w:rPr>
         <w:tab/>
-        <w:t xml:space="preserve">No </w:t>
-      </w:r>
-      <w:r>
-        <w:rPr>
-          <w:rFonts w:ascii="Arial" w:eastAsia="Arial" w:hAnsi="Arial" w:cs="Arial"/>
-        </w:rPr>
-        <w:t xml:space="preserve">quesito de software, o artigo trata sobre o avanço dos sistemas operacionais e sobre como o suporte para </w:t>
+        <w:t xml:space="preserve">No quesito de software, o artigo trata sobre o avanço dos sistemas operacionais e sobre como o suporte para </w:t>
       </w:r>
       <w:r>
         <w:rPr>
           <w:rFonts w:ascii="Arial" w:eastAsia="Arial" w:hAnsi="Arial" w:cs="Arial"/>
           <w:i/>
         </w:rPr>
-        <w:t>Virtual Machine Monitor</w:t>
-      </w:r>
+        <w:t xml:space="preserve">Virtual </w:t>
+      </w:r>
+      <w:proofErr w:type="spellStart"/>
       <w:r>
         <w:rPr>
           <w:rFonts w:ascii="Arial" w:eastAsia="Arial" w:hAnsi="Arial" w:cs="Arial"/>
           <w:i/>
         </w:rPr>
+        <w:t>Machine</w:t>
+      </w:r>
+      <w:proofErr w:type="spellEnd"/>
+      <w:r>
+        <w:rPr>
+          <w:rFonts w:ascii="Arial" w:eastAsia="Arial" w:hAnsi="Arial" w:cs="Arial"/>
+          <w:i/>
+        </w:rPr>
+        <w:t xml:space="preserve"> Monitor</w:t>
+      </w:r>
+      <w:r>
+        <w:rPr>
+          <w:rFonts w:ascii="Arial" w:eastAsia="Arial" w:hAnsi="Arial" w:cs="Arial"/>
+          <w:i/>
+        </w:rPr>
         <w:t xml:space="preserve"> </w:t>
       </w:r>
       <w:r>
         <w:rPr>
           <w:rFonts w:ascii="Arial" w:eastAsia="Arial" w:hAnsi="Arial" w:cs="Arial"/>
         </w:rPr>
-        <w:t xml:space="preserve">(VMM) foi aprimorado ao longo dos anos. Já no quesito de hardware, os autores destacam o avanço do suporte que os processadores </w:t>
-      </w:r>
-      <w:r>
-        <w:rPr>
-          <w:rFonts w:ascii="Arial" w:eastAsia="Arial" w:hAnsi="Arial" w:cs="Arial"/>
-        </w:rPr>
-        <w:t>oferecem para ferramentas de virtualização, o que tornou possível a execução de múltiplas máquinas virtuais completamente isoladas em um mesmo VMM.</w:t>
+        <w:t>(VMM) foi aprimorado ao longo dos anos. Já no quesito de hardware, os autores destacam o avanço do suporte que os processadores oferecem para ferramentas de virtualização, o que tornou possível a execução de múltiplas máquinas virtuais completamente isoladas em um mesmo VMM.</w:t>
       </w:r>
     </w:p>
     <w:p>
@@ -473,8 +536,23 @@
         <w:rPr>
           <w:rFonts w:ascii="Arial" w:eastAsia="Arial" w:hAnsi="Arial" w:cs="Arial"/>
         </w:rPr>
-        <w:t>Segundo Maziero (2013), as interfaces em um sistema de computação são compostas por instruções, chamadas de sistema (</w:t>
-      </w:r>
+        <w:t xml:space="preserve">Segundo </w:t>
+      </w:r>
+      <w:proofErr w:type="spellStart"/>
+      <w:r>
+        <w:rPr>
+          <w:rFonts w:ascii="Arial" w:eastAsia="Arial" w:hAnsi="Arial" w:cs="Arial"/>
+        </w:rPr>
+        <w:t>Maziero</w:t>
+      </w:r>
+      <w:proofErr w:type="spellEnd"/>
+      <w:r>
+        <w:rPr>
+          <w:rFonts w:ascii="Arial" w:eastAsia="Arial" w:hAnsi="Arial" w:cs="Arial"/>
+        </w:rPr>
+        <w:t xml:space="preserve"> (2013), as interfaces em um sistema de computação são compostas por instruções, chamadas de sistema (</w:t>
+      </w:r>
+      <w:proofErr w:type="spellStart"/>
       <w:r>
         <w:rPr>
           <w:rFonts w:ascii="Arial" w:eastAsia="Arial" w:hAnsi="Arial" w:cs="Arial"/>
@@ -483,12 +561,14 @@
         </w:rPr>
         <w:t>syscalls</w:t>
       </w:r>
+      <w:proofErr w:type="spellEnd"/>
       <w:r>
         <w:rPr>
           <w:rFonts w:ascii="Arial" w:eastAsia="Arial" w:hAnsi="Arial" w:cs="Arial"/>
         </w:rPr>
         <w:t>) e chamadas de biblioteca (</w:t>
       </w:r>
+      <w:proofErr w:type="spellStart"/>
       <w:r>
         <w:rPr>
           <w:rFonts w:ascii="Arial" w:eastAsia="Arial" w:hAnsi="Arial" w:cs="Arial"/>
@@ -497,6 +577,7 @@
         </w:rPr>
         <w:t>libcalls</w:t>
       </w:r>
+      <w:proofErr w:type="spellEnd"/>
       <w:r>
         <w:rPr>
           <w:rFonts w:ascii="Arial" w:eastAsia="Arial" w:hAnsi="Arial" w:cs="Arial"/>
@@ -553,39 +634,64 @@
           <w:rFonts w:ascii="Arial" w:eastAsia="Arial" w:hAnsi="Arial" w:cs="Arial"/>
         </w:rPr>
         <w:tab/>
-        <w:t>Em uma virtualização, cada VM tem um sistema operacional e hardware completos similar a uma máquina física</w:t>
-      </w:r>
-      <w:r>
-        <w:rPr>
-          <w:rFonts w:ascii="Arial" w:eastAsia="Arial" w:hAnsi="Arial" w:cs="Arial"/>
-        </w:rPr>
-        <w:t xml:space="preserve">. Há variações de como o hardware será fornecido à </w:t>
+        <w:t xml:space="preserve">Em uma virtualização, cada VM tem um sistema operacional e hardware completos similar a uma máquina física. Há variações de como o hardware será fornecido à </w:t>
       </w:r>
       <w:r>
         <w:rPr>
           <w:rFonts w:ascii="Arial" w:eastAsia="Arial" w:hAnsi="Arial" w:cs="Arial"/>
           <w:i/>
         </w:rPr>
-        <w:t>Virtual Machines</w:t>
-      </w:r>
+        <w:t xml:space="preserve">Virtual </w:t>
+      </w:r>
+      <w:proofErr w:type="spellStart"/>
       <w:r>
         <w:rPr>
           <w:rFonts w:ascii="Arial" w:eastAsia="Arial" w:hAnsi="Arial" w:cs="Arial"/>
           <w:i/>
         </w:rPr>
+        <w:t>Machines</w:t>
+      </w:r>
+      <w:proofErr w:type="spellEnd"/>
+      <w:r>
+        <w:rPr>
+          <w:rFonts w:ascii="Arial" w:eastAsia="Arial" w:hAnsi="Arial" w:cs="Arial"/>
+          <w:i/>
+        </w:rPr>
         <w:t xml:space="preserve"> </w:t>
       </w:r>
       <w:r>
         <w:rPr>
           <w:rFonts w:ascii="Arial" w:eastAsia="Arial" w:hAnsi="Arial" w:cs="Arial"/>
         </w:rPr>
-        <w:t>(VM), sendo que algumas VMMs vão fornecer sempre o mesmo tipo de processador, logo, sempre com o mesmo potencial, para todas as VMs. Já outras, irão fornecer diferentes potenciais de proces</w:t>
-      </w:r>
-      <w:r>
-        <w:rPr>
-          <w:rFonts w:ascii="Arial" w:eastAsia="Arial" w:hAnsi="Arial" w:cs="Arial"/>
-        </w:rPr>
-        <w:t>samento dependendo do processador que a máquina física que está sendo virtualizada.</w:t>
+        <w:t xml:space="preserve">(VM), sendo que algumas </w:t>
+      </w:r>
+      <w:proofErr w:type="spellStart"/>
+      <w:r>
+        <w:rPr>
+          <w:rFonts w:ascii="Arial" w:eastAsia="Arial" w:hAnsi="Arial" w:cs="Arial"/>
+        </w:rPr>
+        <w:t>VMMs</w:t>
+      </w:r>
+      <w:proofErr w:type="spellEnd"/>
+      <w:r>
+        <w:rPr>
+          <w:rFonts w:ascii="Arial" w:eastAsia="Arial" w:hAnsi="Arial" w:cs="Arial"/>
+        </w:rPr>
+        <w:t xml:space="preserve"> vão fornecer sempre o mesmo tipo de processador, logo, sempre com o mesmo potencial, para todas as </w:t>
+      </w:r>
+      <w:proofErr w:type="spellStart"/>
+      <w:r>
+        <w:rPr>
+          <w:rFonts w:ascii="Arial" w:eastAsia="Arial" w:hAnsi="Arial" w:cs="Arial"/>
+        </w:rPr>
+        <w:t>VMs</w:t>
+      </w:r>
+      <w:proofErr w:type="spellEnd"/>
+      <w:r>
+        <w:rPr>
+          <w:rFonts w:ascii="Arial" w:eastAsia="Arial" w:hAnsi="Arial" w:cs="Arial"/>
+        </w:rPr>
+        <w:t>. Já outras, irão fornecer diferentes potenciais de processamento dependendo do processador que a máquina física que está sendo virtualizada.</w:t>
       </w:r>
     </w:p>
     <w:p>
@@ -602,25 +708,20 @@
         </w:rPr>
         <w:lastRenderedPageBreak/>
         <w:tab/>
-        <w:t xml:space="preserve">Rosenblum (2004) diz que uma das propriedades de um VMM é </w:t>
-      </w:r>
-      <w:r>
-        <w:rPr>
-          <w:rFonts w:ascii="Arial" w:eastAsia="Arial" w:hAnsi="Arial" w:cs="Arial"/>
-        </w:rPr>
-        <w:t>o isolamento, citado</w:t>
-      </w:r>
-      <w:r>
-        <w:rPr>
-          <w:rFonts w:ascii="Arial" w:eastAsia="Arial" w:hAnsi="Arial" w:cs="Arial"/>
-        </w:rPr>
-        <w:t>. Essa propriedade possibilita que várias VM sejam executada</w:t>
-      </w:r>
-      <w:r>
-        <w:rPr>
-          <w:rFonts w:ascii="Arial" w:eastAsia="Arial" w:hAnsi="Arial" w:cs="Arial"/>
-        </w:rPr>
-        <w:t>s</w:t>
+      </w:r>
+      <w:proofErr w:type="spellStart"/>
+      <w:r>
+        <w:rPr>
+          <w:rFonts w:ascii="Arial" w:eastAsia="Arial" w:hAnsi="Arial" w:cs="Arial"/>
+        </w:rPr>
+        <w:t>Rosenblum</w:t>
+      </w:r>
+      <w:proofErr w:type="spellEnd"/>
+      <w:r>
+        <w:rPr>
+          <w:rFonts w:ascii="Arial" w:eastAsia="Arial" w:hAnsi="Arial" w:cs="Arial"/>
+        </w:rPr>
+        <w:t xml:space="preserve"> (2004) diz que uma das propriedades de um VMM é o isolamento, citado. Essa propriedade possibilita que várias VM sejam executadas</w:t>
       </w:r>
       <w:r>
         <w:rPr>
@@ -719,7 +820,21 @@
           <w:rFonts w:ascii="Arial" w:eastAsia="Arial" w:hAnsi="Arial" w:cs="Arial"/>
         </w:rPr>
         <w:tab/>
-        <w:t>As principais vantagens para o uso de máquinas virtuais citadas foram esse isolamento e a economia de gastos com energia, hardware e o espaço que ele ocuparia. Tanembaum (2009) cita também que elas permitem instalar sistemas operacionais mais antigos e aplicações que não possuem mais suporte.</w:t>
+        <w:t xml:space="preserve">As principais vantagens para o uso de máquinas virtuais citadas foram esse isolamento e a economia de gastos com energia, hardware e o espaço que ele ocuparia. </w:t>
+      </w:r>
+      <w:proofErr w:type="spellStart"/>
+      <w:r>
+        <w:rPr>
+          <w:rFonts w:ascii="Arial" w:eastAsia="Arial" w:hAnsi="Arial" w:cs="Arial"/>
+        </w:rPr>
+        <w:t>Tanembaum</w:t>
+      </w:r>
+      <w:proofErr w:type="spellEnd"/>
+      <w:r>
+        <w:rPr>
+          <w:rFonts w:ascii="Arial" w:eastAsia="Arial" w:hAnsi="Arial" w:cs="Arial"/>
+        </w:rPr>
+        <w:t xml:space="preserve"> (2009) cita também que elas permitem instalar sistemas operacionais mais antigos e aplicações que não possuem mais suporte.</w:t>
       </w:r>
     </w:p>
     <w:p>
@@ -780,7 +895,21 @@
         <w:rPr>
           <w:rFonts w:ascii="Arial" w:eastAsia="Arial" w:hAnsi="Arial" w:cs="Arial"/>
         </w:rPr>
-        <w:t xml:space="preserve">podem ser classificadas em Virtualização de recursos e virtualização completa. Na primeira, apenas instruções privilegiadas são virtualizadas, e na virtualização completa toda uma estrutura de hardware é virtualizada. Há ainda a paravirtualização, que segundo Matos (2008), chama o VMM só para executar instruções que alterem o estado do sistema. Os softwares que foram estudados foram o </w:t>
+        <w:t xml:space="preserve">podem ser classificadas em Virtualização de recursos e virtualização completa. Na primeira, apenas instruções privilegiadas são virtualizadas, e na virtualização completa toda uma estrutura de hardware é virtualizada. Há ainda a </w:t>
+      </w:r>
+      <w:proofErr w:type="spellStart"/>
+      <w:r>
+        <w:rPr>
+          <w:rFonts w:ascii="Arial" w:eastAsia="Arial" w:hAnsi="Arial" w:cs="Arial"/>
+        </w:rPr>
+        <w:t>paravirtualização</w:t>
+      </w:r>
+      <w:proofErr w:type="spellEnd"/>
+      <w:r>
+        <w:rPr>
+          <w:rFonts w:ascii="Arial" w:eastAsia="Arial" w:hAnsi="Arial" w:cs="Arial"/>
+        </w:rPr>
+        <w:t xml:space="preserve">, que segundo Matos (2008), chama o VMM só para executar instruções que alterem o estado do sistema. Os softwares que foram estudados foram o </w:t>
       </w:r>
       <w:r>
         <w:rPr>
@@ -796,86 +925,389 @@
         </w:rPr>
         <w:t xml:space="preserve"> e o </w:t>
       </w:r>
+      <w:proofErr w:type="spellStart"/>
       <w:r>
         <w:rPr>
           <w:rFonts w:ascii="Arial" w:eastAsia="Arial" w:hAnsi="Arial" w:cs="Arial"/>
           <w:i/>
           <w:iCs/>
         </w:rPr>
-        <w:t>VirtualBox.</w:t>
-      </w:r>
-    </w:p>
-    <w:p>
-      <w:pPr>
-        <w:spacing w:line="360" w:lineRule="auto"/>
-        <w:jc w:val="both"/>
-        <w:rPr>
-          <w:rFonts w:ascii="Arial" w:eastAsia="Arial" w:hAnsi="Arial" w:cs="Arial"/>
-        </w:rPr>
-      </w:pPr>
-    </w:p>
-    <w:p>
-      <w:pPr>
-        <w:spacing w:line="360" w:lineRule="auto"/>
-        <w:jc w:val="both"/>
-        <w:rPr>
-          <w:rFonts w:ascii="Arial" w:eastAsia="Arial" w:hAnsi="Arial" w:cs="Arial"/>
-        </w:rPr>
-      </w:pPr>
-      <w:r>
-        <w:rPr>
-          <w:rFonts w:ascii="Arial" w:eastAsia="Arial" w:hAnsi="Arial" w:cs="Arial"/>
-        </w:rPr>
-        <w:tab/>
-        <w:t xml:space="preserve">O </w:t>
-      </w:r>
+        <w:t>VirtualBox</w:t>
+      </w:r>
+      <w:proofErr w:type="spellEnd"/>
       <w:r>
         <w:rPr>
           <w:rFonts w:ascii="Arial" w:eastAsia="Arial" w:hAnsi="Arial" w:cs="Arial"/>
           <w:i/>
           <w:iCs/>
         </w:rPr>
-        <w:t>VMware</w:t>
-      </w:r>
-      <w:r>
-        <w:rPr>
-          <w:rFonts w:ascii="Arial" w:eastAsia="Arial" w:hAnsi="Arial" w:cs="Arial"/>
-        </w:rPr>
-        <w:t xml:space="preserve"> e o </w:t>
-      </w:r>
-      <w:r>
-        <w:rPr>
-          <w:rFonts w:ascii="Arial" w:eastAsia="Arial" w:hAnsi="Arial" w:cs="Arial"/>
+        <w:t>.</w:t>
+      </w:r>
+    </w:p>
+    <w:p>
+      <w:pPr>
+        <w:spacing w:line="360" w:lineRule="auto"/>
+        <w:jc w:val="both"/>
+        <w:rPr>
+          <w:rFonts w:ascii="Arial" w:eastAsia="Arial" w:hAnsi="Arial" w:cs="Arial"/>
+        </w:rPr>
+      </w:pPr>
+    </w:p>
+    <w:p>
+      <w:pPr>
+        <w:spacing w:line="360" w:lineRule="auto"/>
+        <w:jc w:val="both"/>
+        <w:rPr>
+          <w:rFonts w:ascii="Arial" w:hAnsi="Arial" w:cs="Arial"/>
+        </w:rPr>
+      </w:pPr>
+      <w:r>
+        <w:tab/>
+      </w:r>
+      <w:r>
+        <w:rPr>
+          <w:rFonts w:ascii="Arial" w:hAnsi="Arial" w:cs="Arial"/>
+        </w:rPr>
+        <w:t xml:space="preserve">O </w:t>
+      </w:r>
+      <w:r>
+        <w:rPr>
+          <w:rFonts w:ascii="Arial" w:hAnsi="Arial" w:cs="Arial"/>
           <w:i/>
           <w:iCs/>
         </w:rPr>
+        <w:t>VMware</w:t>
+      </w:r>
+      <w:r>
+        <w:rPr>
+          <w:rFonts w:ascii="Arial" w:hAnsi="Arial" w:cs="Arial"/>
+        </w:rPr>
+        <w:t xml:space="preserve"> e o </w:t>
+      </w:r>
+      <w:proofErr w:type="spellStart"/>
+      <w:r>
+        <w:rPr>
+          <w:rFonts w:ascii="Arial" w:hAnsi="Arial" w:cs="Arial"/>
+          <w:i/>
+          <w:iCs/>
+        </w:rPr>
         <w:t>VirtualBox</w:t>
       </w:r>
-      <w:r>
-        <w:rPr>
-          <w:rFonts w:ascii="Arial" w:eastAsia="Arial" w:hAnsi="Arial" w:cs="Arial"/>
-        </w:rPr>
-        <w:t xml:space="preserve"> usam a estratégia de virtualização total, com a diferença que o VMware é totalmente gratuito e oferece uma infra-estrutura completa, enquanto o Virtualbox executa as instruções do usuário nativamente no processador e possui uma versão paga. O VirtualBox é compatível com mais sistemas </w:t>
-      </w:r>
-      <w:r>
-        <w:rPr>
-          <w:rFonts w:ascii="Arial" w:eastAsia="Arial" w:hAnsi="Arial" w:cs="Arial"/>
+      <w:proofErr w:type="spellEnd"/>
+      <w:r>
+        <w:rPr>
+          <w:rFonts w:ascii="Arial" w:hAnsi="Arial" w:cs="Arial"/>
+        </w:rPr>
+        <w:t xml:space="preserve"> usam a estratégia de virtualização total, com a diferença que o VMware é totalmente gratuito e oferece uma </w:t>
+      </w:r>
+      <w:proofErr w:type="spellStart"/>
+      <w:r>
+        <w:rPr>
+          <w:rFonts w:ascii="Arial" w:hAnsi="Arial" w:cs="Arial"/>
+        </w:rPr>
+        <w:t>infra-estrutura</w:t>
+      </w:r>
+      <w:proofErr w:type="spellEnd"/>
+      <w:r>
+        <w:rPr>
+          <w:rFonts w:ascii="Arial" w:hAnsi="Arial" w:cs="Arial"/>
+        </w:rPr>
+        <w:t xml:space="preserve"> completa, enquanto o </w:t>
+      </w:r>
+      <w:proofErr w:type="spellStart"/>
+      <w:r>
+        <w:rPr>
+          <w:rFonts w:ascii="Arial" w:hAnsi="Arial" w:cs="Arial"/>
+        </w:rPr>
+        <w:t>Virtualbox</w:t>
+      </w:r>
+      <w:proofErr w:type="spellEnd"/>
+      <w:r>
+        <w:rPr>
+          <w:rFonts w:ascii="Arial" w:hAnsi="Arial" w:cs="Arial"/>
+        </w:rPr>
+        <w:t xml:space="preserve"> executa as instruções do usuário nativamente no processador e possui uma versão paga. O </w:t>
+      </w:r>
+      <w:proofErr w:type="spellStart"/>
+      <w:r>
+        <w:rPr>
+          <w:rFonts w:ascii="Arial" w:hAnsi="Arial" w:cs="Arial"/>
+        </w:rPr>
+        <w:t>VirtualBox</w:t>
+      </w:r>
+      <w:proofErr w:type="spellEnd"/>
+      <w:r>
+        <w:rPr>
+          <w:rFonts w:ascii="Arial" w:hAnsi="Arial" w:cs="Arial"/>
+        </w:rPr>
+        <w:t xml:space="preserve"> é compatível com mais sistemas </w:t>
+      </w:r>
+      <w:r>
+        <w:rPr>
+          <w:rFonts w:ascii="Arial" w:hAnsi="Arial" w:cs="Arial"/>
         </w:rPr>
         <w:lastRenderedPageBreak/>
         <w:t>operacionais, sejam de 32 ou 64 bits, e possui mais similaridade com sistemas que seguem o padrão Unix</w:t>
       </w:r>
       <w:r>
         <w:rPr>
-          <w:rFonts w:ascii="Arial" w:eastAsia="Arial" w:hAnsi="Arial" w:cs="Arial"/>
+          <w:rFonts w:ascii="Arial" w:hAnsi="Arial" w:cs="Arial"/>
         </w:rPr>
         <w:t>, sendo mais adequado a sistemas multiplataforma</w:t>
       </w:r>
       <w:r>
         <w:rPr>
-          <w:rFonts w:ascii="Arial" w:eastAsia="Arial" w:hAnsi="Arial" w:cs="Arial"/>
+          <w:rFonts w:ascii="Arial" w:hAnsi="Arial" w:cs="Arial"/>
         </w:rPr>
         <w:t>.</w:t>
       </w:r>
+    </w:p>
+    <w:p>
+      <w:pPr>
+        <w:spacing w:line="360" w:lineRule="auto"/>
+        <w:jc w:val="both"/>
+        <w:rPr>
+          <w:rFonts w:ascii="Arial" w:hAnsi="Arial" w:cs="Arial"/>
+        </w:rPr>
+      </w:pPr>
+    </w:p>
+    <w:p>
+      <w:pPr>
+        <w:spacing w:line="360" w:lineRule="auto"/>
+        <w:jc w:val="both"/>
+        <w:rPr>
+          <w:rFonts w:ascii="Arial" w:hAnsi="Arial" w:cs="Arial"/>
+        </w:rPr>
+      </w:pPr>
+      <w:r>
+        <w:rPr>
+          <w:rFonts w:ascii="Arial" w:hAnsi="Arial" w:cs="Arial"/>
+        </w:rPr>
+        <w:t xml:space="preserve">Conforme </w:t>
+      </w:r>
+      <w:proofErr w:type="spellStart"/>
+      <w:r>
+        <w:rPr>
+          <w:rFonts w:ascii="Arial" w:hAnsi="Arial" w:cs="Arial"/>
+        </w:rPr>
+        <w:t>Maziero</w:t>
+      </w:r>
+      <w:proofErr w:type="spellEnd"/>
+      <w:r>
+        <w:rPr>
+          <w:rFonts w:ascii="Arial" w:hAnsi="Arial" w:cs="Arial"/>
+        </w:rPr>
+        <w:t xml:space="preserve"> (2013), a tradução dinâmica é uma técnica utilizada frequentemente na construção de máquinas virtuais, onde pode ser divido em: tradução</w:t>
+      </w:r>
+      <w:r>
+        <w:rPr>
+          <w:rFonts w:ascii="Arial" w:hAnsi="Arial" w:cs="Arial"/>
+        </w:rPr>
+        <w:t xml:space="preserve"> </w:t>
+      </w:r>
+      <w:r>
+        <w:rPr>
+          <w:rFonts w:ascii="Arial" w:hAnsi="Arial" w:cs="Arial"/>
+        </w:rPr>
+        <w:t>dinâmica</w:t>
+      </w:r>
+      <w:r>
+        <w:rPr>
+          <w:rFonts w:ascii="Arial" w:hAnsi="Arial" w:cs="Arial"/>
+        </w:rPr>
+        <w:t xml:space="preserve"> </w:t>
+      </w:r>
+      <w:r>
+        <w:rPr>
+          <w:rFonts w:ascii="Arial" w:hAnsi="Arial" w:cs="Arial"/>
+        </w:rPr>
+        <w:t>(</w:t>
+      </w:r>
+      <w:proofErr w:type="spellStart"/>
+      <w:r>
+        <w:rPr>
+          <w:rFonts w:ascii="Arial" w:hAnsi="Arial" w:cs="Arial"/>
+        </w:rPr>
+        <w:t>dynamic</w:t>
+      </w:r>
+      <w:proofErr w:type="spellEnd"/>
+      <w:r>
+        <w:rPr>
+          <w:rFonts w:ascii="Arial" w:hAnsi="Arial" w:cs="Arial"/>
+        </w:rPr>
+        <w:t xml:space="preserve"> </w:t>
+      </w:r>
+      <w:proofErr w:type="spellStart"/>
+      <w:r>
+        <w:rPr>
+          <w:rFonts w:ascii="Arial" w:hAnsi="Arial" w:cs="Arial"/>
+        </w:rPr>
+        <w:t>translation</w:t>
+      </w:r>
+      <w:proofErr w:type="spellEnd"/>
+      <w:r>
+        <w:rPr>
+          <w:rFonts w:ascii="Arial" w:hAnsi="Arial" w:cs="Arial"/>
+        </w:rPr>
+        <w:t xml:space="preserve">) e </w:t>
+      </w:r>
+      <w:proofErr w:type="spellStart"/>
+      <w:r>
+        <w:rPr>
+          <w:rFonts w:ascii="Arial" w:hAnsi="Arial" w:cs="Arial"/>
+        </w:rPr>
+        <w:t>recompilação</w:t>
+      </w:r>
+      <w:proofErr w:type="spellEnd"/>
+      <w:r>
+        <w:rPr>
+          <w:rFonts w:ascii="Arial" w:hAnsi="Arial" w:cs="Arial"/>
+        </w:rPr>
+        <w:t xml:space="preserve"> dinâmica (</w:t>
+      </w:r>
+      <w:proofErr w:type="spellStart"/>
+      <w:r>
+        <w:rPr>
+          <w:rFonts w:ascii="Arial" w:hAnsi="Arial" w:cs="Arial"/>
+        </w:rPr>
+        <w:t>dynamic</w:t>
+      </w:r>
+      <w:proofErr w:type="spellEnd"/>
+      <w:r>
+        <w:rPr>
+          <w:rFonts w:ascii="Arial" w:hAnsi="Arial" w:cs="Arial"/>
+        </w:rPr>
+        <w:t xml:space="preserve"> </w:t>
+      </w:r>
+      <w:proofErr w:type="spellStart"/>
+      <w:r>
+        <w:rPr>
+          <w:rFonts w:ascii="Arial" w:hAnsi="Arial" w:cs="Arial"/>
+        </w:rPr>
+        <w:t>recompilation</w:t>
+      </w:r>
+      <w:proofErr w:type="spellEnd"/>
+      <w:r>
+        <w:rPr>
+          <w:rFonts w:ascii="Arial" w:hAnsi="Arial" w:cs="Arial"/>
+        </w:rPr>
+        <w:t>), que envolvem partes do código binário dos sistemas e suas aplicações.</w:t>
+      </w:r>
+    </w:p>
+    <w:p>
+      <w:pPr>
+        <w:spacing w:line="360" w:lineRule="auto"/>
+        <w:jc w:val="both"/>
+        <w:rPr>
+          <w:rFonts w:ascii="Arial" w:hAnsi="Arial" w:cs="Arial"/>
+        </w:rPr>
+      </w:pPr>
+    </w:p>
+    <w:p>
+      <w:pPr>
+        <w:spacing w:line="360" w:lineRule="auto"/>
+        <w:jc w:val="both"/>
+        <w:rPr>
+          <w:rFonts w:ascii="Arial" w:hAnsi="Arial" w:cs="Arial"/>
+        </w:rPr>
+      </w:pPr>
+      <w:r>
+        <w:rPr>
+          <w:rFonts w:ascii="Arial" w:hAnsi="Arial" w:cs="Arial"/>
+        </w:rPr>
+        <w:tab/>
+        <w:t xml:space="preserve">A tradução dinâmica tem como função adaptar as </w:t>
+      </w:r>
+      <w:proofErr w:type="spellStart"/>
+      <w:r>
+        <w:rPr>
+          <w:rFonts w:ascii="Arial" w:hAnsi="Arial" w:cs="Arial"/>
+        </w:rPr>
+        <w:t>as</w:t>
+      </w:r>
+      <w:proofErr w:type="spellEnd"/>
+      <w:r>
+        <w:rPr>
+          <w:rFonts w:ascii="Arial" w:hAnsi="Arial" w:cs="Arial"/>
+        </w:rPr>
+        <w:t xml:space="preserve"> instruções geradas pelo sistema para a interface ISA, com o objetivo de detectar e tratar instruções sensíveis não privilegiadas, reorganizando e otimizando as sequenciais de instruções, visando melhorar seu desempenho.</w:t>
+      </w:r>
+    </w:p>
+    <w:p>
+      <w:pPr>
+        <w:spacing w:line="360" w:lineRule="auto"/>
+        <w:jc w:val="both"/>
+        <w:rPr>
+          <w:rFonts w:ascii="Arial" w:hAnsi="Arial" w:cs="Arial"/>
+        </w:rPr>
+      </w:pPr>
+    </w:p>
+    <w:p>
+      <w:pPr>
+        <w:spacing w:line="360" w:lineRule="auto"/>
+        <w:jc w:val="both"/>
+        <w:rPr>
+          <w:rFonts w:ascii="Arial" w:hAnsi="Arial" w:cs="Arial"/>
+        </w:rPr>
+      </w:pPr>
+      <w:r>
+        <w:rPr>
+          <w:rFonts w:ascii="Arial" w:hAnsi="Arial" w:cs="Arial"/>
+        </w:rPr>
+        <w:tab/>
+        <w:t xml:space="preserve">A </w:t>
+      </w:r>
+      <w:proofErr w:type="spellStart"/>
+      <w:r>
+        <w:rPr>
+          <w:rFonts w:ascii="Arial" w:hAnsi="Arial" w:cs="Arial"/>
+        </w:rPr>
+        <w:t>recompilação</w:t>
+      </w:r>
+      <w:proofErr w:type="spellEnd"/>
+      <w:r>
+        <w:rPr>
+          <w:rFonts w:ascii="Arial" w:hAnsi="Arial" w:cs="Arial"/>
+        </w:rPr>
+        <w:t xml:space="preserve"> dinâmica é composta de uma sequência de etapas, que são: Desmontagem (</w:t>
+      </w:r>
+      <w:proofErr w:type="spellStart"/>
+      <w:r>
+        <w:rPr>
+          <w:rFonts w:ascii="Arial" w:hAnsi="Arial" w:cs="Arial"/>
+        </w:rPr>
+        <w:t>dissembling</w:t>
+      </w:r>
+      <w:proofErr w:type="spellEnd"/>
+      <w:r>
+        <w:rPr>
+          <w:rFonts w:ascii="Arial" w:hAnsi="Arial" w:cs="Arial"/>
+        </w:rPr>
+        <w:t xml:space="preserve">), onde o fluxo de </w:t>
+      </w:r>
+      <w:proofErr w:type="gramStart"/>
+      <w:r>
+        <w:rPr>
+          <w:rFonts w:ascii="Arial" w:hAnsi="Arial" w:cs="Arial"/>
+        </w:rPr>
+        <w:t>bytes  do</w:t>
+      </w:r>
+      <w:proofErr w:type="gramEnd"/>
+      <w:r>
+        <w:rPr>
+          <w:rFonts w:ascii="Arial" w:hAnsi="Arial" w:cs="Arial"/>
+        </w:rPr>
+        <w:t xml:space="preserve"> código convidado a executar é decomposto em blocos de instruções. Geração de código intermediário, Otimização, Codificação e execução.</w:t>
+      </w:r>
+    </w:p>
+    <w:p>
+      <w:pPr>
+        <w:spacing w:line="360" w:lineRule="auto"/>
+        <w:jc w:val="both"/>
+        <w:rPr>
+          <w:rFonts w:ascii="Arial" w:eastAsia="Arial" w:hAnsi="Arial" w:cs="Arial"/>
+        </w:rPr>
+      </w:pPr>
     </w:p>
     <w:p>
       <w:pPr>

</xml_diff>

<commit_message>
Versão tópico 3 - Correção pt. 1
</commit_message>
<xml_diff>
--- a/Resumo/Resumo_Virt.docx
+++ b/Resumo/Resumo_Virt.docx
@@ -1083,222 +1083,75 @@
         <w:rPr>
           <w:rFonts w:ascii="Arial" w:hAnsi="Arial" w:cs="Arial"/>
         </w:rPr>
-        <w:t xml:space="preserve">Conforme </w:t>
-      </w:r>
-      <w:proofErr w:type="spellStart"/>
-      <w:r>
-        <w:rPr>
-          <w:rFonts w:ascii="Arial" w:hAnsi="Arial" w:cs="Arial"/>
-        </w:rPr>
-        <w:t>Maziero</w:t>
-      </w:r>
-      <w:proofErr w:type="spellEnd"/>
-      <w:r>
-        <w:rPr>
-          <w:rFonts w:ascii="Arial" w:hAnsi="Arial" w:cs="Arial"/>
-        </w:rPr>
-        <w:t xml:space="preserve"> (2013), a tradução dinâmica é uma técnica utilizada frequentemente na construção de máquinas virtuais, onde pode ser divido em: tradução</w:t>
-      </w:r>
-      <w:r>
-        <w:rPr>
-          <w:rFonts w:ascii="Arial" w:hAnsi="Arial" w:cs="Arial"/>
-        </w:rPr>
-        <w:t xml:space="preserve"> </w:t>
-      </w:r>
-      <w:r>
-        <w:rPr>
-          <w:rFonts w:ascii="Arial" w:hAnsi="Arial" w:cs="Arial"/>
-        </w:rPr>
-        <w:t>dinâmica</w:t>
-      </w:r>
-      <w:r>
-        <w:rPr>
-          <w:rFonts w:ascii="Arial" w:hAnsi="Arial" w:cs="Arial"/>
-        </w:rPr>
-        <w:t xml:space="preserve"> </w:t>
-      </w:r>
-      <w:r>
-        <w:rPr>
-          <w:rFonts w:ascii="Arial" w:hAnsi="Arial" w:cs="Arial"/>
-        </w:rPr>
-        <w:t>(</w:t>
-      </w:r>
-      <w:proofErr w:type="spellStart"/>
-      <w:r>
-        <w:rPr>
-          <w:rFonts w:ascii="Arial" w:hAnsi="Arial" w:cs="Arial"/>
-        </w:rPr>
-        <w:t>dynamic</w:t>
-      </w:r>
-      <w:proofErr w:type="spellEnd"/>
-      <w:r>
-        <w:rPr>
-          <w:rFonts w:ascii="Arial" w:hAnsi="Arial" w:cs="Arial"/>
-        </w:rPr>
-        <w:t xml:space="preserve"> </w:t>
-      </w:r>
-      <w:proofErr w:type="spellStart"/>
-      <w:r>
-        <w:rPr>
-          <w:rFonts w:ascii="Arial" w:hAnsi="Arial" w:cs="Arial"/>
-        </w:rPr>
-        <w:t>translation</w:t>
-      </w:r>
-      <w:proofErr w:type="spellEnd"/>
-      <w:r>
-        <w:rPr>
-          <w:rFonts w:ascii="Arial" w:hAnsi="Arial" w:cs="Arial"/>
-        </w:rPr>
-        <w:t xml:space="preserve">) e </w:t>
-      </w:r>
-      <w:proofErr w:type="spellStart"/>
-      <w:r>
-        <w:rPr>
-          <w:rFonts w:ascii="Arial" w:hAnsi="Arial" w:cs="Arial"/>
-        </w:rPr>
-        <w:t>recompilação</w:t>
-      </w:r>
-      <w:proofErr w:type="spellEnd"/>
-      <w:r>
-        <w:rPr>
-          <w:rFonts w:ascii="Arial" w:hAnsi="Arial" w:cs="Arial"/>
-        </w:rPr>
-        <w:t xml:space="preserve"> dinâmica (</w:t>
-      </w:r>
-      <w:proofErr w:type="spellStart"/>
-      <w:r>
-        <w:rPr>
-          <w:rFonts w:ascii="Arial" w:hAnsi="Arial" w:cs="Arial"/>
-        </w:rPr>
-        <w:t>dynamic</w:t>
-      </w:r>
-      <w:proofErr w:type="spellEnd"/>
-      <w:r>
-        <w:rPr>
-          <w:rFonts w:ascii="Arial" w:hAnsi="Arial" w:cs="Arial"/>
-        </w:rPr>
-        <w:t xml:space="preserve"> </w:t>
-      </w:r>
-      <w:proofErr w:type="spellStart"/>
-      <w:r>
-        <w:rPr>
-          <w:rFonts w:ascii="Arial" w:hAnsi="Arial" w:cs="Arial"/>
-        </w:rPr>
-        <w:t>recompilation</w:t>
-      </w:r>
-      <w:proofErr w:type="spellEnd"/>
-      <w:r>
-        <w:rPr>
-          <w:rFonts w:ascii="Arial" w:hAnsi="Arial" w:cs="Arial"/>
-        </w:rPr>
-        <w:t>), que envolvem partes do código binário dos sistemas e suas aplicações.</w:t>
-      </w:r>
-    </w:p>
-    <w:p>
-      <w:pPr>
-        <w:spacing w:line="360" w:lineRule="auto"/>
-        <w:jc w:val="both"/>
-        <w:rPr>
-          <w:rFonts w:ascii="Arial" w:hAnsi="Arial" w:cs="Arial"/>
-        </w:rPr>
-      </w:pPr>
-    </w:p>
-    <w:p>
-      <w:pPr>
-        <w:spacing w:line="360" w:lineRule="auto"/>
-        <w:jc w:val="both"/>
-        <w:rPr>
-          <w:rFonts w:ascii="Arial" w:hAnsi="Arial" w:cs="Arial"/>
-        </w:rPr>
-      </w:pPr>
-      <w:r>
-        <w:rPr>
-          <w:rFonts w:ascii="Arial" w:hAnsi="Arial" w:cs="Arial"/>
-        </w:rPr>
         <w:tab/>
-        <w:t xml:space="preserve">A tradução dinâmica tem como função adaptar as </w:t>
-      </w:r>
-      <w:proofErr w:type="spellStart"/>
-      <w:r>
-        <w:rPr>
-          <w:rFonts w:ascii="Arial" w:hAnsi="Arial" w:cs="Arial"/>
-        </w:rPr>
-        <w:t>as</w:t>
-      </w:r>
-      <w:proofErr w:type="spellEnd"/>
-      <w:r>
-        <w:rPr>
-          <w:rFonts w:ascii="Arial" w:hAnsi="Arial" w:cs="Arial"/>
-        </w:rPr>
-        <w:t xml:space="preserve"> instruções geradas pelo sistema para a interface ISA, com o objetivo de detectar e tratar instruções sensíveis não privilegiadas, reorganizando e otimizando as sequenciais de instruções, visando melhorar seu desempenho.</w:t>
-      </w:r>
-    </w:p>
-    <w:p>
-      <w:pPr>
-        <w:spacing w:line="360" w:lineRule="auto"/>
-        <w:jc w:val="both"/>
-        <w:rPr>
-          <w:rFonts w:ascii="Arial" w:hAnsi="Arial" w:cs="Arial"/>
-        </w:rPr>
-      </w:pPr>
-    </w:p>
-    <w:p>
-      <w:pPr>
-        <w:spacing w:line="360" w:lineRule="auto"/>
-        <w:jc w:val="both"/>
-        <w:rPr>
-          <w:rFonts w:ascii="Arial" w:hAnsi="Arial" w:cs="Arial"/>
-        </w:rPr>
-      </w:pPr>
-      <w:r>
-        <w:rPr>
-          <w:rFonts w:ascii="Arial" w:hAnsi="Arial" w:cs="Arial"/>
-        </w:rPr>
-        <w:tab/>
-        <w:t xml:space="preserve">A </w:t>
-      </w:r>
-      <w:proofErr w:type="spellStart"/>
-      <w:r>
-        <w:rPr>
-          <w:rFonts w:ascii="Arial" w:hAnsi="Arial" w:cs="Arial"/>
-        </w:rPr>
-        <w:t>recompilação</w:t>
-      </w:r>
-      <w:proofErr w:type="spellEnd"/>
-      <w:r>
-        <w:rPr>
-          <w:rFonts w:ascii="Arial" w:hAnsi="Arial" w:cs="Arial"/>
-        </w:rPr>
-        <w:t xml:space="preserve"> dinâmica é composta de uma sequência de etapas, que são: Desmontagem (</w:t>
-      </w:r>
-      <w:proofErr w:type="spellStart"/>
-      <w:r>
-        <w:rPr>
-          <w:rFonts w:ascii="Arial" w:hAnsi="Arial" w:cs="Arial"/>
-        </w:rPr>
-        <w:t>dissembling</w:t>
-      </w:r>
-      <w:proofErr w:type="spellEnd"/>
-      <w:r>
-        <w:rPr>
-          <w:rFonts w:ascii="Arial" w:hAnsi="Arial" w:cs="Arial"/>
-        </w:rPr>
-        <w:t xml:space="preserve">), onde o fluxo de </w:t>
-      </w:r>
-      <w:proofErr w:type="gramStart"/>
-      <w:r>
-        <w:rPr>
-          <w:rFonts w:ascii="Arial" w:hAnsi="Arial" w:cs="Arial"/>
-        </w:rPr>
-        <w:t>bytes  do</w:t>
-      </w:r>
-      <w:proofErr w:type="gramEnd"/>
-      <w:r>
-        <w:rPr>
-          <w:rFonts w:ascii="Arial" w:hAnsi="Arial" w:cs="Arial"/>
-        </w:rPr>
-        <w:t xml:space="preserve"> código convidado a executar é decomposto em blocos de instruções. Geração de código intermediário, Otimização, Codificação e execução.</w:t>
-      </w:r>
+        <w:t>Os autores desenvolveram duas aplicações práticas para o uso de virtualização</w:t>
+      </w:r>
+      <w:r>
+        <w:rPr>
+          <w:rFonts w:ascii="Arial" w:hAnsi="Arial" w:cs="Arial"/>
+        </w:rPr>
+        <w:t xml:space="preserve">. Uma foi feita em uma empresa que já conhecia dos benefícios, e outra que não implantava nem conhecia ainda. </w:t>
+      </w:r>
+    </w:p>
+    <w:p>
+      <w:pPr>
+        <w:spacing w:line="360" w:lineRule="auto"/>
+        <w:jc w:val="both"/>
+        <w:rPr>
+          <w:rFonts w:ascii="Arial" w:hAnsi="Arial" w:cs="Arial"/>
+        </w:rPr>
+      </w:pPr>
+    </w:p>
+    <w:p>
+      <w:pPr>
+        <w:spacing w:line="360" w:lineRule="auto"/>
+        <w:ind w:firstLine="720"/>
+        <w:jc w:val="both"/>
+        <w:rPr>
+          <w:rFonts w:ascii="Arial" w:hAnsi="Arial" w:cs="Arial"/>
+        </w:rPr>
+      </w:pPr>
+      <w:r>
+        <w:rPr>
+          <w:rFonts w:ascii="Arial" w:hAnsi="Arial" w:cs="Arial"/>
+        </w:rPr>
+        <w:t xml:space="preserve">A empresa que não utilizava a virtualização possuía 3 computadores, e tinham medo de ficar com o sistema fora do ar caso as unisse em apenas uma. Eles tinham dois computadores para serviços de internet, controle de clientes e proxy (com Windows), e um computador para backup (Com Linux). </w:t>
+      </w:r>
+      <w:r>
+        <w:rPr>
+          <w:rFonts w:ascii="Arial" w:hAnsi="Arial" w:cs="Arial"/>
+        </w:rPr>
+        <w:t>Após serem orientados dos benefícios da virtualização, melhoraram seus equipamentos e ela foi implantada, o sistema migrado e reestruturado, e 2 meses foram tirados para teste.</w:t>
+      </w:r>
+    </w:p>
+    <w:p>
+      <w:pPr>
+        <w:spacing w:line="360" w:lineRule="auto"/>
+        <w:ind w:firstLine="720"/>
+        <w:jc w:val="both"/>
+        <w:rPr>
+          <w:rFonts w:ascii="Arial" w:hAnsi="Arial" w:cs="Arial"/>
+        </w:rPr>
+      </w:pPr>
+    </w:p>
+    <w:p>
+      <w:pPr>
+        <w:spacing w:line="360" w:lineRule="auto"/>
+        <w:ind w:firstLine="720"/>
+        <w:jc w:val="both"/>
+        <w:rPr>
+          <w:rFonts w:ascii="Arial" w:hAnsi="Arial" w:cs="Arial"/>
+        </w:rPr>
+      </w:pPr>
+    </w:p>
+    <w:p>
+      <w:pPr>
+        <w:spacing w:line="360" w:lineRule="auto"/>
+        <w:jc w:val="both"/>
+        <w:rPr>
+          <w:rFonts w:ascii="Arial" w:hAnsi="Arial" w:cs="Arial"/>
+        </w:rPr>
+      </w:pPr>
     </w:p>
     <w:p>
       <w:pPr>

</xml_diff>